<commit_message>
minor changes for rapport
</commit_message>
<xml_diff>
--- a/TP2/rapport.docx
+++ b/TP2/rapport.docx
@@ -315,19 +315,8 @@
           <w:szCs w:val="28"/>
           <w:lang w:val="fr-CA"/>
         </w:rPr>
-        <w:t xml:space="preserve">Hanane </w:t>
+        <w:t>Hanane Ikhelef</w:t>
       </w:r>
-      <w:proofErr w:type="spellStart"/>
-      <w:r>
-        <w:rPr>
-          <w:rFonts w:ascii="Times New Roman" w:hAnsi="Times New Roman" w:cs="Times New Roman"/>
-          <w:sz w:val="28"/>
-          <w:szCs w:val="28"/>
-          <w:lang w:val="fr-CA"/>
-        </w:rPr>
-        <w:t>Ikhelef</w:t>
-      </w:r>
-      <w:proofErr w:type="spellEnd"/>
     </w:p>
     <w:p>
       <w:pPr>
@@ -6571,7 +6560,7 @@
                 <w:szCs w:val="24"/>
                 <w:lang w:val="fr-CA"/>
               </w:rPr>
-              <w:t>9</w:t>
+              <w:t>10</w:t>
             </w:r>
           </w:p>
         </w:tc>
@@ -6671,7 +6660,7 @@
                 <w:szCs w:val="24"/>
                 <w:lang w:val="fr-CA"/>
               </w:rPr>
-              <w:t>T</w:t>
+              <w:t>F</w:t>
             </w:r>
           </w:p>
         </w:tc>
@@ -7652,7 +7641,7 @@
                 <w:szCs w:val="24"/>
                 <w:lang w:val="fr-CA"/>
               </w:rPr>
-              <w:t>9</w:t>
+              <w:t>10</w:t>
             </w:r>
           </w:p>
         </w:tc>
@@ -7752,7 +7741,7 @@
                 <w:szCs w:val="24"/>
                 <w:lang w:val="fr-CA"/>
               </w:rPr>
-              <w:t>T</w:t>
+              <w:t>F</w:t>
             </w:r>
           </w:p>
         </w:tc>
@@ -9008,17 +8997,7 @@
           <w:szCs w:val="24"/>
           <w:lang w:val="fr-CA"/>
         </w:rPr>
-        <w:t xml:space="preserve">GICC : Aucune restriction sur les valeurs des </w:t>
-      </w:r>
-      <w:proofErr w:type="spellStart"/>
-      <w:r>
-        <w:rPr>
-          <w:rFonts w:ascii="Times New Roman" w:hAnsi="Times New Roman" w:cs="Times New Roman"/>
-          <w:sz w:val="24"/>
-          <w:szCs w:val="24"/>
-          <w:lang w:val="fr-CA"/>
-        </w:rPr>
-        <w:t>c</w:t>
+        <w:t>GICC : Aucune restriction sur les valeurs des c</w:t>
       </w:r>
       <w:r>
         <w:rPr>
@@ -9030,7 +9009,6 @@
         </w:rPr>
         <w:t>j</w:t>
       </w:r>
-      <w:proofErr w:type="spellEnd"/>
       <w:r>
         <w:rPr>
           <w:rFonts w:ascii="Times New Roman" w:hAnsi="Times New Roman" w:cs="Times New Roman"/>
@@ -9063,17 +9041,7 @@
           <w:szCs w:val="24"/>
           <w:lang w:val="fr-CA"/>
         </w:rPr>
-        <w:t xml:space="preserve">RICC : Les </w:t>
-      </w:r>
-      <w:proofErr w:type="spellStart"/>
-      <w:r>
-        <w:rPr>
-          <w:rFonts w:ascii="Times New Roman" w:hAnsi="Times New Roman" w:cs="Times New Roman"/>
-          <w:sz w:val="24"/>
-          <w:szCs w:val="24"/>
-          <w:lang w:val="fr-CA"/>
-        </w:rPr>
-        <w:t>c</w:t>
+        <w:t>RICC : Les c</w:t>
       </w:r>
       <w:r>
         <w:rPr>
@@ -9085,7 +9053,6 @@
         </w:rPr>
         <w:t>j</w:t>
       </w:r>
-      <w:proofErr w:type="spellEnd"/>
       <w:r>
         <w:rPr>
           <w:rFonts w:ascii="Times New Roman" w:hAnsi="Times New Roman" w:cs="Times New Roman"/>
@@ -9112,27 +9079,7 @@
           <w:szCs w:val="24"/>
           <w:lang w:val="fr-CA"/>
         </w:rPr>
-        <w:t xml:space="preserve"> est évalué </w:t>
-      </w:r>
-      <w:proofErr w:type="spellStart"/>
-      <w:r>
-        <w:rPr>
-          <w:rFonts w:ascii="Times New Roman" w:hAnsi="Times New Roman" w:cs="Times New Roman"/>
-          <w:sz w:val="24"/>
-          <w:szCs w:val="24"/>
-          <w:lang w:val="fr-CA"/>
-        </w:rPr>
-        <w:t>àvrai</w:t>
-      </w:r>
-      <w:proofErr w:type="spellEnd"/>
-      <w:r>
-        <w:rPr>
-          <w:rFonts w:ascii="Times New Roman" w:hAnsi="Times New Roman" w:cs="Times New Roman"/>
-          <w:sz w:val="24"/>
-          <w:szCs w:val="24"/>
-          <w:lang w:val="fr-CA"/>
-        </w:rPr>
-        <w:t xml:space="preserve"> et quand ci est évalué à faux. </w:t>
+        <w:t xml:space="preserve"> est évalué àvrai et quand ci est évalué à faux. </w:t>
       </w:r>
     </w:p>
     <w:p>
@@ -9255,10 +9202,18 @@
                 <w:szCs w:val="24"/>
                 <w:lang w:val="fr-CA"/>
               </w:rPr>
-              <w:t xml:space="preserve"> </w:t>
-            </w:r>
-            <w:proofErr w:type="spellStart"/>
-            <w:r>
+              <w:t xml:space="preserve"> true / S = F</w:t>
+            </w:r>
+          </w:p>
+        </w:tc>
+        <w:tc>
+          <w:tcPr>
+            <w:tcW w:w="1879" w:type="dxa"/>
+            <w:vAlign w:val="center"/>
+          </w:tcPr>
+          <w:p>
+            <w:pPr>
+              <w:jc w:val="center"/>
               <w:rPr>
                 <w:rFonts w:ascii="Times New Roman" w:hAnsi="Times New Roman" w:cs="Times New Roman"/>
                 <w:b/>
@@ -9267,9 +9222,7 @@
                 <w:szCs w:val="24"/>
                 <w:lang w:val="fr-CA"/>
               </w:rPr>
-              <w:t>true</w:t>
-            </w:r>
-            <w:proofErr w:type="spellEnd"/>
+            </w:pPr>
             <w:r>
               <w:rPr>
                 <w:rFonts w:ascii="Times New Roman" w:hAnsi="Times New Roman" w:cs="Times New Roman"/>
@@ -9279,27 +9232,20 @@
                 <w:szCs w:val="24"/>
                 <w:lang w:val="fr-CA"/>
               </w:rPr>
-              <w:t xml:space="preserve"> / S = F</w:t>
-            </w:r>
-          </w:p>
-        </w:tc>
-        <w:tc>
-          <w:tcPr>
-            <w:tcW w:w="1879" w:type="dxa"/>
-            <w:vAlign w:val="center"/>
-          </w:tcPr>
-          <w:p>
-            <w:pPr>
-              <w:jc w:val="center"/>
+              <w:t>C</w:t>
+            </w:r>
+            <w:r>
               <w:rPr>
                 <w:rFonts w:ascii="Times New Roman" w:hAnsi="Times New Roman" w:cs="Times New Roman"/>
                 <w:b/>
                 <w:bCs/>
                 <w:sz w:val="24"/>
                 <w:szCs w:val="24"/>
-                <w:lang w:val="fr-CA"/>
-              </w:rPr>
-            </w:pPr>
+                <w:vertAlign w:val="subscript"/>
+                <w:lang w:val="fr-CA"/>
+              </w:rPr>
+              <w:t>i</w:t>
+            </w:r>
             <w:r>
               <w:rPr>
                 <w:rFonts w:ascii="Times New Roman" w:hAnsi="Times New Roman" w:cs="Times New Roman"/>
@@ -9309,54 +9255,7 @@
                 <w:szCs w:val="24"/>
                 <w:lang w:val="fr-CA"/>
               </w:rPr>
-              <w:t>C</w:t>
-            </w:r>
-            <w:r>
-              <w:rPr>
-                <w:rFonts w:ascii="Times New Roman" w:hAnsi="Times New Roman" w:cs="Times New Roman"/>
-                <w:b/>
-                <w:bCs/>
-                <w:sz w:val="24"/>
-                <w:szCs w:val="24"/>
-                <w:vertAlign w:val="subscript"/>
-                <w:lang w:val="fr-CA"/>
-              </w:rPr>
-              <w:t>i</w:t>
-            </w:r>
-            <w:r>
-              <w:rPr>
-                <w:rFonts w:ascii="Times New Roman" w:hAnsi="Times New Roman" w:cs="Times New Roman"/>
-                <w:b/>
-                <w:bCs/>
-                <w:sz w:val="24"/>
-                <w:szCs w:val="24"/>
-                <w:lang w:val="fr-CA"/>
-              </w:rPr>
-              <w:t xml:space="preserve"> </w:t>
-            </w:r>
-            <w:proofErr w:type="spellStart"/>
-            <w:r>
-              <w:rPr>
-                <w:rFonts w:ascii="Times New Roman" w:hAnsi="Times New Roman" w:cs="Times New Roman"/>
-                <w:b/>
-                <w:bCs/>
-                <w:sz w:val="24"/>
-                <w:szCs w:val="24"/>
-                <w:lang w:val="fr-CA"/>
-              </w:rPr>
-              <w:t>true</w:t>
-            </w:r>
-            <w:proofErr w:type="spellEnd"/>
-            <w:r>
-              <w:rPr>
-                <w:rFonts w:ascii="Times New Roman" w:hAnsi="Times New Roman" w:cs="Times New Roman"/>
-                <w:b/>
-                <w:bCs/>
-                <w:sz w:val="24"/>
-                <w:szCs w:val="24"/>
-                <w:lang w:val="fr-CA"/>
-              </w:rPr>
-              <w:t xml:space="preserve"> / S = T</w:t>
+              <w:t xml:space="preserve"> true / S = T</w:t>
             </w:r>
           </w:p>
         </w:tc>
@@ -11428,10 +11327,18 @@
                 <w:szCs w:val="24"/>
                 <w:lang w:val="fr-CA"/>
               </w:rPr>
-              <w:t xml:space="preserve"> </w:t>
-            </w:r>
-            <w:proofErr w:type="spellStart"/>
-            <w:r>
+              <w:t xml:space="preserve"> true / S = F</w:t>
+            </w:r>
+          </w:p>
+        </w:tc>
+        <w:tc>
+          <w:tcPr>
+            <w:tcW w:w="1879" w:type="dxa"/>
+            <w:vAlign w:val="center"/>
+          </w:tcPr>
+          <w:p>
+            <w:pPr>
+              <w:jc w:val="center"/>
               <w:rPr>
                 <w:rFonts w:ascii="Times New Roman" w:hAnsi="Times New Roman" w:cs="Times New Roman"/>
                 <w:b/>
@@ -11440,9 +11347,7 @@
                 <w:szCs w:val="24"/>
                 <w:lang w:val="fr-CA"/>
               </w:rPr>
-              <w:t>true</w:t>
-            </w:r>
-            <w:proofErr w:type="spellEnd"/>
+            </w:pPr>
             <w:r>
               <w:rPr>
                 <w:rFonts w:ascii="Times New Roman" w:hAnsi="Times New Roman" w:cs="Times New Roman"/>
@@ -11452,27 +11357,20 @@
                 <w:szCs w:val="24"/>
                 <w:lang w:val="fr-CA"/>
               </w:rPr>
-              <w:t xml:space="preserve"> / S = F</w:t>
-            </w:r>
-          </w:p>
-        </w:tc>
-        <w:tc>
-          <w:tcPr>
-            <w:tcW w:w="1879" w:type="dxa"/>
-            <w:vAlign w:val="center"/>
-          </w:tcPr>
-          <w:p>
-            <w:pPr>
-              <w:jc w:val="center"/>
+              <w:t>C</w:t>
+            </w:r>
+            <w:r>
               <w:rPr>
                 <w:rFonts w:ascii="Times New Roman" w:hAnsi="Times New Roman" w:cs="Times New Roman"/>
                 <w:b/>
                 <w:bCs/>
                 <w:sz w:val="24"/>
                 <w:szCs w:val="24"/>
-                <w:lang w:val="fr-CA"/>
-              </w:rPr>
-            </w:pPr>
+                <w:vertAlign w:val="subscript"/>
+                <w:lang w:val="fr-CA"/>
+              </w:rPr>
+              <w:t>i</w:t>
+            </w:r>
             <w:r>
               <w:rPr>
                 <w:rFonts w:ascii="Times New Roman" w:hAnsi="Times New Roman" w:cs="Times New Roman"/>
@@ -11482,54 +11380,7 @@
                 <w:szCs w:val="24"/>
                 <w:lang w:val="fr-CA"/>
               </w:rPr>
-              <w:t>C</w:t>
-            </w:r>
-            <w:r>
-              <w:rPr>
-                <w:rFonts w:ascii="Times New Roman" w:hAnsi="Times New Roman" w:cs="Times New Roman"/>
-                <w:b/>
-                <w:bCs/>
-                <w:sz w:val="24"/>
-                <w:szCs w:val="24"/>
-                <w:vertAlign w:val="subscript"/>
-                <w:lang w:val="fr-CA"/>
-              </w:rPr>
-              <w:t>i</w:t>
-            </w:r>
-            <w:r>
-              <w:rPr>
-                <w:rFonts w:ascii="Times New Roman" w:hAnsi="Times New Roman" w:cs="Times New Roman"/>
-                <w:b/>
-                <w:bCs/>
-                <w:sz w:val="24"/>
-                <w:szCs w:val="24"/>
-                <w:lang w:val="fr-CA"/>
-              </w:rPr>
-              <w:t xml:space="preserve"> </w:t>
-            </w:r>
-            <w:proofErr w:type="spellStart"/>
-            <w:r>
-              <w:rPr>
-                <w:rFonts w:ascii="Times New Roman" w:hAnsi="Times New Roman" w:cs="Times New Roman"/>
-                <w:b/>
-                <w:bCs/>
-                <w:sz w:val="24"/>
-                <w:szCs w:val="24"/>
-                <w:lang w:val="fr-CA"/>
-              </w:rPr>
-              <w:t>true</w:t>
-            </w:r>
-            <w:proofErr w:type="spellEnd"/>
-            <w:r>
-              <w:rPr>
-                <w:rFonts w:ascii="Times New Roman" w:hAnsi="Times New Roman" w:cs="Times New Roman"/>
-                <w:b/>
-                <w:bCs/>
-                <w:sz w:val="24"/>
-                <w:szCs w:val="24"/>
-                <w:lang w:val="fr-CA"/>
-              </w:rPr>
-              <w:t xml:space="preserve"> / S = T</w:t>
+              <w:t xml:space="preserve"> true / S = T</w:t>
             </w:r>
           </w:p>
         </w:tc>
@@ -13477,17 +13328,7 @@
           <w:szCs w:val="24"/>
           <w:lang w:val="fr-CA"/>
         </w:rPr>
-        <w:t xml:space="preserve">Nous aurions pu choisir des jeux de tests couvrant à la fois RICC et GICC car par définition, RICC couvre également GICC. Comme nous l’avons mentionné plus haut, la seule différence se fait au niveau des restrictions sur les clauses </w:t>
-      </w:r>
-      <w:proofErr w:type="spellStart"/>
-      <w:r>
-        <w:rPr>
-          <w:rFonts w:ascii="Times New Roman" w:hAnsi="Times New Roman" w:cs="Times New Roman"/>
-          <w:sz w:val="24"/>
-          <w:szCs w:val="24"/>
-          <w:lang w:val="fr-CA"/>
-        </w:rPr>
-        <w:t>c</w:t>
+        <w:t>Nous aurions pu choisir des jeux de tests couvrant à la fois RICC et GICC car par définition, RICC couvre également GICC. Comme nous l’avons mentionné plus haut, la seule différence se fait au niveau des restrictions sur les clauses c</w:t>
       </w:r>
       <w:r>
         <w:rPr>
@@ -13499,7 +13340,6 @@
         </w:rPr>
         <w:t>j</w:t>
       </w:r>
-      <w:proofErr w:type="spellEnd"/>
       <w:r>
         <w:rPr>
           <w:rFonts w:ascii="Times New Roman" w:hAnsi="Times New Roman" w:cs="Times New Roman"/>
@@ -13536,6 +13376,35 @@
           <w:lang w:val="fr-CA"/>
         </w:rPr>
         <w:t xml:space="preserve"> varie (vrai ou faux). </w:t>
+      </w:r>
+    </w:p>
+    <w:p>
+      <w:pPr>
+        <w:rPr>
+          <w:rFonts w:ascii="Times New Roman" w:hAnsi="Times New Roman" w:cs="Times New Roman"/>
+          <w:sz w:val="24"/>
+          <w:szCs w:val="24"/>
+          <w:lang w:val="fr-CA"/>
+        </w:rPr>
+      </w:pPr>
+    </w:p>
+    <w:p>
+      <w:pPr>
+        <w:rPr>
+          <w:rFonts w:ascii="Times New Roman" w:hAnsi="Times New Roman" w:cs="Times New Roman"/>
+          <w:sz w:val="24"/>
+          <w:szCs w:val="24"/>
+          <w:lang w:val="fr-CA"/>
+        </w:rPr>
+      </w:pPr>
+      <w:r>
+        <w:rPr>
+          <w:rFonts w:ascii="Times New Roman" w:hAnsi="Times New Roman" w:cs="Times New Roman"/>
+          <w:sz w:val="24"/>
+          <w:szCs w:val="24"/>
+          <w:lang w:val="fr-CA"/>
+        </w:rPr>
+        <w:t>Image à ajouter</w:t>
       </w:r>
     </w:p>
     <w:p>
@@ -13983,7 +13852,6 @@
                 <w:szCs w:val="24"/>
               </w:rPr>
             </w:pPr>
-            <w:proofErr w:type="spellStart"/>
             <w:r>
               <w:rPr>
                 <w:rFonts w:ascii="Times New Roman" w:eastAsia="Times New Roman" w:hAnsi="Times New Roman" w:cs="Times New Roman"/>
@@ -13994,7 +13862,6 @@
               </w:rPr>
               <w:t>Ligne</w:t>
             </w:r>
-            <w:proofErr w:type="spellEnd"/>
           </w:p>
         </w:tc>
         <w:tc>
@@ -18271,25 +18138,7 @@
           <w:sz w:val="24"/>
           <w:szCs w:val="24"/>
         </w:rPr>
-        <w:t xml:space="preserve">d1 = </w:t>
-      </w:r>
-      <w:proofErr w:type="gramStart"/>
-      <w:r>
-        <w:rPr>
-          <w:rFonts w:ascii="Times New Roman" w:hAnsi="Times New Roman" w:cs="Times New Roman"/>
-          <w:sz w:val="24"/>
-          <w:szCs w:val="24"/>
-        </w:rPr>
-        <w:t>&lt;{</w:t>
-      </w:r>
-      <w:proofErr w:type="gramEnd"/>
-      <w:r>
-        <w:rPr>
-          <w:rFonts w:ascii="Times New Roman" w:hAnsi="Times New Roman" w:cs="Times New Roman"/>
-          <w:sz w:val="24"/>
-          <w:szCs w:val="24"/>
-        </w:rPr>
-        <w:t>P=true, H=true, U=true, G=true}, {true}&gt;</w:t>
+        <w:t>d1 = &lt;{P=true, H=true, U=true, G=true}, {true}&gt;</w:t>
       </w:r>
     </w:p>
     <w:p>
@@ -18314,27 +18163,7 @@
           <w:szCs w:val="24"/>
           <w:lang w:val="fr-CA"/>
         </w:rPr>
-        <w:t>PHU=</w:t>
-      </w:r>
-      <w:proofErr w:type="spellStart"/>
-      <w:r>
-        <w:rPr>
-          <w:rFonts w:ascii="Times New Roman" w:hAnsi="Times New Roman" w:cs="Times New Roman"/>
-          <w:sz w:val="24"/>
-          <w:szCs w:val="24"/>
-          <w:lang w:val="fr-CA"/>
-        </w:rPr>
-        <w:t>true</w:t>
-      </w:r>
-      <w:proofErr w:type="spellEnd"/>
-      <w:r>
-        <w:rPr>
-          <w:rFonts w:ascii="Times New Roman" w:hAnsi="Times New Roman" w:cs="Times New Roman"/>
-          <w:sz w:val="24"/>
-          <w:szCs w:val="24"/>
-          <w:lang w:val="fr-CA"/>
-        </w:rPr>
-        <w:t>, PU</w:t>
+        <w:t>PHU=true, PU</w:t>
       </w:r>
       <m:oMath>
         <m:r>
@@ -18478,25 +18307,7 @@
           <w:sz w:val="24"/>
           <w:szCs w:val="24"/>
         </w:rPr>
-        <w:t xml:space="preserve">d2 = </w:t>
-      </w:r>
-      <w:proofErr w:type="gramStart"/>
-      <w:r>
-        <w:rPr>
-          <w:rFonts w:ascii="Times New Roman" w:hAnsi="Times New Roman" w:cs="Times New Roman"/>
-          <w:sz w:val="24"/>
-          <w:szCs w:val="24"/>
-        </w:rPr>
-        <w:t>&lt;{</w:t>
-      </w:r>
-      <w:proofErr w:type="gramEnd"/>
-      <w:r>
-        <w:rPr>
-          <w:rFonts w:ascii="Times New Roman" w:hAnsi="Times New Roman" w:cs="Times New Roman"/>
-          <w:sz w:val="24"/>
-          <w:szCs w:val="24"/>
-        </w:rPr>
-        <w:t>P=true, H=false, U=true, G=false}, {true}&gt;</w:t>
+        <w:t>d2 = &lt;{P=true, H=false, U=true, G=false}, {true}&gt;</w:t>
       </w:r>
     </w:p>
     <w:p>
@@ -18549,27 +18360,7 @@
           <w:szCs w:val="24"/>
           <w:lang w:val="fr-CA"/>
         </w:rPr>
-        <w:t xml:space="preserve"> = </w:t>
-      </w:r>
-      <w:proofErr w:type="spellStart"/>
-      <w:r>
-        <w:rPr>
-          <w:rFonts w:ascii="Times New Roman" w:eastAsiaTheme="minorEastAsia" w:hAnsi="Times New Roman" w:cs="Times New Roman"/>
-          <w:sz w:val="24"/>
-          <w:szCs w:val="24"/>
-          <w:lang w:val="fr-CA"/>
-        </w:rPr>
-        <w:t>true</w:t>
-      </w:r>
-      <w:proofErr w:type="spellEnd"/>
-      <w:r>
-        <w:rPr>
-          <w:rFonts w:ascii="Times New Roman" w:eastAsiaTheme="minorEastAsia" w:hAnsi="Times New Roman" w:cs="Times New Roman"/>
-          <w:sz w:val="24"/>
-          <w:szCs w:val="24"/>
-          <w:lang w:val="fr-CA"/>
-        </w:rPr>
-        <w:t xml:space="preserve">, </w:t>
+        <w:t xml:space="preserve"> = true, </w:t>
       </w:r>
       <w:r>
         <w:rPr>
@@ -18685,25 +18476,7 @@
           <w:sz w:val="24"/>
           <w:szCs w:val="24"/>
         </w:rPr>
-        <w:t xml:space="preserve">d3 = </w:t>
-      </w:r>
-      <w:proofErr w:type="gramStart"/>
-      <w:r>
-        <w:rPr>
-          <w:rFonts w:ascii="Times New Roman" w:hAnsi="Times New Roman" w:cs="Times New Roman"/>
-          <w:sz w:val="24"/>
-          <w:szCs w:val="24"/>
-        </w:rPr>
-        <w:t>&lt;{</w:t>
-      </w:r>
-      <w:proofErr w:type="gramEnd"/>
-      <w:r>
-        <w:rPr>
-          <w:rFonts w:ascii="Times New Roman" w:hAnsi="Times New Roman" w:cs="Times New Roman"/>
-          <w:sz w:val="24"/>
-          <w:szCs w:val="24"/>
-        </w:rPr>
-        <w:t>P=</w:t>
+        <w:t>d3 = &lt;{P=</w:t>
       </w:r>
       <w:r>
         <w:rPr>
@@ -18897,25 +18670,7 @@
           <w:sz w:val="24"/>
           <w:szCs w:val="24"/>
         </w:rPr>
-        <w:t xml:space="preserve">d4 = </w:t>
-      </w:r>
-      <w:proofErr w:type="gramStart"/>
-      <w:r>
-        <w:rPr>
-          <w:rFonts w:ascii="Times New Roman" w:hAnsi="Times New Roman" w:cs="Times New Roman"/>
-          <w:sz w:val="24"/>
-          <w:szCs w:val="24"/>
-        </w:rPr>
-        <w:t>&lt;{</w:t>
-      </w:r>
-      <w:proofErr w:type="gramEnd"/>
-      <w:r>
-        <w:rPr>
-          <w:rFonts w:ascii="Times New Roman" w:hAnsi="Times New Roman" w:cs="Times New Roman"/>
-          <w:sz w:val="24"/>
-          <w:szCs w:val="24"/>
-        </w:rPr>
-        <w:t>P=</w:t>
+        <w:t>d4 = &lt;{P=</w:t>
       </w:r>
       <w:r>
         <w:rPr>
@@ -19125,25 +18880,7 @@
           <w:sz w:val="24"/>
           <w:szCs w:val="24"/>
         </w:rPr>
-        <w:t xml:space="preserve">d5 = </w:t>
-      </w:r>
-      <w:proofErr w:type="gramStart"/>
-      <w:r>
-        <w:rPr>
-          <w:rFonts w:ascii="Times New Roman" w:hAnsi="Times New Roman" w:cs="Times New Roman"/>
-          <w:sz w:val="24"/>
-          <w:szCs w:val="24"/>
-        </w:rPr>
-        <w:t>&lt;{</w:t>
-      </w:r>
-      <w:proofErr w:type="gramEnd"/>
-      <w:r>
-        <w:rPr>
-          <w:rFonts w:ascii="Times New Roman" w:hAnsi="Times New Roman" w:cs="Times New Roman"/>
-          <w:sz w:val="24"/>
-          <w:szCs w:val="24"/>
-        </w:rPr>
-        <w:t>P=true, H=</w:t>
+        <w:t>d5 = &lt;{P=true, H=</w:t>
       </w:r>
       <w:r>
         <w:rPr>
@@ -27708,14 +27445,377 @@
           <w:lang w:val="fr-CA"/>
         </w:rPr>
       </w:pPr>
+      <w:r>
+        <w:rPr>
+          <w:rFonts w:ascii="Times New Roman" w:hAnsi="Times New Roman" w:cs="Times New Roman"/>
+          <w:sz w:val="24"/>
+          <w:szCs w:val="24"/>
+          <w:lang w:val="fr-CA"/>
+        </w:rPr>
+        <w:t xml:space="preserve">Notre jeu de test qui satisfait le critère VNS est donc : </w:t>
+      </w:r>
     </w:p>
     <w:p>
       <w:pPr>
-        <w:rPr>
-          <w:rFonts w:ascii="Times New Roman" w:hAnsi="Times New Roman" w:cs="Times New Roman"/>
-          <w:sz w:val="24"/>
-          <w:szCs w:val="24"/>
-          <w:lang w:val="fr-CA"/>
+        <w:pStyle w:val="ListParagraph"/>
+        <w:numPr>
+          <w:ilvl w:val="0"/>
+          <w:numId w:val="16"/>
+        </w:numPr>
+        <w:spacing w:line="360" w:lineRule="auto"/>
+        <w:rPr>
+          <w:rFonts w:ascii="Times New Roman" w:hAnsi="Times New Roman" w:cs="Times New Roman"/>
+          <w:sz w:val="24"/>
+          <w:szCs w:val="24"/>
+        </w:rPr>
+      </w:pPr>
+      <w:r>
+        <w:rPr>
+          <w:rFonts w:ascii="Times New Roman" w:hAnsi="Times New Roman" w:cs="Times New Roman"/>
+          <w:sz w:val="24"/>
+          <w:szCs w:val="24"/>
+        </w:rPr>
+        <w:t>d1 = &lt;{P=true, H=true, U=true, G=true}, {true}&gt;</w:t>
+      </w:r>
+    </w:p>
+    <w:p>
+      <w:pPr>
+        <w:pStyle w:val="ListParagraph"/>
+        <w:numPr>
+          <w:ilvl w:val="0"/>
+          <w:numId w:val="16"/>
+        </w:numPr>
+        <w:spacing w:line="360" w:lineRule="auto"/>
+        <w:rPr>
+          <w:rFonts w:ascii="Times New Roman" w:hAnsi="Times New Roman" w:cs="Times New Roman"/>
+          <w:sz w:val="24"/>
+          <w:szCs w:val="24"/>
+        </w:rPr>
+      </w:pPr>
+      <w:r>
+        <w:rPr>
+          <w:rFonts w:ascii="Times New Roman" w:hAnsi="Times New Roman" w:cs="Times New Roman"/>
+          <w:sz w:val="24"/>
+          <w:szCs w:val="24"/>
+        </w:rPr>
+        <w:t>d2 = &lt;{P=true, H=</w:t>
+      </w:r>
+      <w:r>
+        <w:rPr>
+          <w:rFonts w:ascii="Times New Roman" w:hAnsi="Times New Roman" w:cs="Times New Roman"/>
+          <w:sz w:val="24"/>
+          <w:szCs w:val="24"/>
+        </w:rPr>
+        <w:t>true</w:t>
+      </w:r>
+      <w:r>
+        <w:rPr>
+          <w:rFonts w:ascii="Times New Roman" w:hAnsi="Times New Roman" w:cs="Times New Roman"/>
+          <w:sz w:val="24"/>
+          <w:szCs w:val="24"/>
+        </w:rPr>
+        <w:t>, U=</w:t>
+      </w:r>
+      <w:r>
+        <w:rPr>
+          <w:rFonts w:ascii="Times New Roman" w:hAnsi="Times New Roman" w:cs="Times New Roman"/>
+          <w:sz w:val="24"/>
+          <w:szCs w:val="24"/>
+        </w:rPr>
+        <w:t>false</w:t>
+      </w:r>
+      <w:r>
+        <w:rPr>
+          <w:rFonts w:ascii="Times New Roman" w:hAnsi="Times New Roman" w:cs="Times New Roman"/>
+          <w:sz w:val="24"/>
+          <w:szCs w:val="24"/>
+        </w:rPr>
+        <w:t>, G=false}, {</w:t>
+      </w:r>
+      <w:r>
+        <w:rPr>
+          <w:rFonts w:ascii="Times New Roman" w:hAnsi="Times New Roman" w:cs="Times New Roman"/>
+          <w:sz w:val="24"/>
+          <w:szCs w:val="24"/>
+        </w:rPr>
+        <w:t>false</w:t>
+      </w:r>
+      <w:r>
+        <w:rPr>
+          <w:rFonts w:ascii="Times New Roman" w:hAnsi="Times New Roman" w:cs="Times New Roman"/>
+          <w:sz w:val="24"/>
+          <w:szCs w:val="24"/>
+        </w:rPr>
+        <w:t>}&gt;</w:t>
+      </w:r>
+    </w:p>
+    <w:p>
+      <w:pPr>
+        <w:pStyle w:val="ListParagraph"/>
+        <w:numPr>
+          <w:ilvl w:val="0"/>
+          <w:numId w:val="16"/>
+        </w:numPr>
+        <w:spacing w:line="360" w:lineRule="auto"/>
+        <w:rPr>
+          <w:rFonts w:ascii="Times New Roman" w:hAnsi="Times New Roman" w:cs="Times New Roman"/>
+          <w:sz w:val="24"/>
+          <w:szCs w:val="24"/>
+        </w:rPr>
+      </w:pPr>
+      <w:r>
+        <w:rPr>
+          <w:rFonts w:ascii="Times New Roman" w:hAnsi="Times New Roman" w:cs="Times New Roman"/>
+          <w:sz w:val="24"/>
+          <w:szCs w:val="24"/>
+        </w:rPr>
+        <w:t>d3 = &lt;{P=</w:t>
+      </w:r>
+      <w:r>
+        <w:rPr>
+          <w:rFonts w:ascii="Times New Roman" w:hAnsi="Times New Roman" w:cs="Times New Roman"/>
+          <w:sz w:val="24"/>
+          <w:szCs w:val="24"/>
+        </w:rPr>
+        <w:t>true</w:t>
+      </w:r>
+      <w:r>
+        <w:rPr>
+          <w:rFonts w:ascii="Times New Roman" w:hAnsi="Times New Roman" w:cs="Times New Roman"/>
+          <w:sz w:val="24"/>
+          <w:szCs w:val="24"/>
+        </w:rPr>
+        <w:t>, H=false, U=</w:t>
+      </w:r>
+      <w:r>
+        <w:rPr>
+          <w:rFonts w:ascii="Times New Roman" w:hAnsi="Times New Roman" w:cs="Times New Roman"/>
+          <w:sz w:val="24"/>
+          <w:szCs w:val="24"/>
+        </w:rPr>
+        <w:t>true</w:t>
+      </w:r>
+      <w:r>
+        <w:rPr>
+          <w:rFonts w:ascii="Times New Roman" w:hAnsi="Times New Roman" w:cs="Times New Roman"/>
+          <w:sz w:val="24"/>
+          <w:szCs w:val="24"/>
+        </w:rPr>
+        <w:t>, G=</w:t>
+      </w:r>
+      <w:r>
+        <w:rPr>
+          <w:rFonts w:ascii="Times New Roman" w:hAnsi="Times New Roman" w:cs="Times New Roman"/>
+          <w:sz w:val="24"/>
+          <w:szCs w:val="24"/>
+        </w:rPr>
+        <w:t>true</w:t>
+      </w:r>
+      <w:r>
+        <w:rPr>
+          <w:rFonts w:ascii="Times New Roman" w:hAnsi="Times New Roman" w:cs="Times New Roman"/>
+          <w:sz w:val="24"/>
+          <w:szCs w:val="24"/>
+        </w:rPr>
+        <w:t>}, {</w:t>
+      </w:r>
+      <w:r>
+        <w:rPr>
+          <w:rFonts w:ascii="Times New Roman" w:hAnsi="Times New Roman" w:cs="Times New Roman"/>
+          <w:sz w:val="24"/>
+          <w:szCs w:val="24"/>
+        </w:rPr>
+        <w:t>false</w:t>
+      </w:r>
+      <w:r>
+        <w:rPr>
+          <w:rFonts w:ascii="Times New Roman" w:hAnsi="Times New Roman" w:cs="Times New Roman"/>
+          <w:sz w:val="24"/>
+          <w:szCs w:val="24"/>
+        </w:rPr>
+        <w:t>}&gt;</w:t>
+      </w:r>
+    </w:p>
+    <w:p>
+      <w:pPr>
+        <w:pStyle w:val="ListParagraph"/>
+        <w:numPr>
+          <w:ilvl w:val="0"/>
+          <w:numId w:val="16"/>
+        </w:numPr>
+        <w:spacing w:line="360" w:lineRule="auto"/>
+        <w:rPr>
+          <w:rFonts w:ascii="Times New Roman" w:hAnsi="Times New Roman" w:cs="Times New Roman"/>
+          <w:sz w:val="24"/>
+          <w:szCs w:val="24"/>
+        </w:rPr>
+      </w:pPr>
+      <w:r>
+        <w:rPr>
+          <w:rFonts w:ascii="Times New Roman" w:hAnsi="Times New Roman" w:cs="Times New Roman"/>
+          <w:sz w:val="24"/>
+          <w:szCs w:val="24"/>
+        </w:rPr>
+        <w:t>d4 = &lt;{P=</w:t>
+      </w:r>
+      <w:r>
+        <w:rPr>
+          <w:rFonts w:ascii="Times New Roman" w:hAnsi="Times New Roman" w:cs="Times New Roman"/>
+          <w:sz w:val="24"/>
+          <w:szCs w:val="24"/>
+        </w:rPr>
+        <w:t>true</w:t>
+      </w:r>
+      <w:r>
+        <w:rPr>
+          <w:rFonts w:ascii="Times New Roman" w:hAnsi="Times New Roman" w:cs="Times New Roman"/>
+          <w:sz w:val="24"/>
+          <w:szCs w:val="24"/>
+        </w:rPr>
+        <w:t>, H=false, U=</w:t>
+      </w:r>
+      <w:r>
+        <w:rPr>
+          <w:rFonts w:ascii="Times New Roman" w:hAnsi="Times New Roman" w:cs="Times New Roman"/>
+          <w:sz w:val="24"/>
+          <w:szCs w:val="24"/>
+        </w:rPr>
+        <w:t>true</w:t>
+      </w:r>
+      <w:r>
+        <w:rPr>
+          <w:rFonts w:ascii="Times New Roman" w:hAnsi="Times New Roman" w:cs="Times New Roman"/>
+          <w:sz w:val="24"/>
+          <w:szCs w:val="24"/>
+        </w:rPr>
+        <w:t>, G=</w:t>
+      </w:r>
+      <w:r>
+        <w:rPr>
+          <w:rFonts w:ascii="Times New Roman" w:hAnsi="Times New Roman" w:cs="Times New Roman"/>
+          <w:sz w:val="24"/>
+          <w:szCs w:val="24"/>
+        </w:rPr>
+        <w:t>false</w:t>
+      </w:r>
+      <w:r>
+        <w:rPr>
+          <w:rFonts w:ascii="Times New Roman" w:hAnsi="Times New Roman" w:cs="Times New Roman"/>
+          <w:sz w:val="24"/>
+          <w:szCs w:val="24"/>
+        </w:rPr>
+        <w:t>}, {</w:t>
+      </w:r>
+      <w:r>
+        <w:rPr>
+          <w:rFonts w:ascii="Times New Roman" w:hAnsi="Times New Roman" w:cs="Times New Roman"/>
+          <w:sz w:val="24"/>
+          <w:szCs w:val="24"/>
+        </w:rPr>
+        <w:t>true</w:t>
+      </w:r>
+      <w:r>
+        <w:rPr>
+          <w:rFonts w:ascii="Times New Roman" w:hAnsi="Times New Roman" w:cs="Times New Roman"/>
+          <w:sz w:val="24"/>
+          <w:szCs w:val="24"/>
+        </w:rPr>
+        <w:t>}&gt;</w:t>
+      </w:r>
+    </w:p>
+    <w:p>
+      <w:pPr>
+        <w:pStyle w:val="ListParagraph"/>
+        <w:numPr>
+          <w:ilvl w:val="0"/>
+          <w:numId w:val="16"/>
+        </w:numPr>
+        <w:spacing w:line="360" w:lineRule="auto"/>
+        <w:rPr>
+          <w:rFonts w:ascii="Times New Roman" w:hAnsi="Times New Roman" w:cs="Times New Roman"/>
+          <w:sz w:val="24"/>
+          <w:szCs w:val="24"/>
+        </w:rPr>
+      </w:pPr>
+      <w:r>
+        <w:rPr>
+          <w:rFonts w:ascii="Times New Roman" w:hAnsi="Times New Roman" w:cs="Times New Roman"/>
+          <w:sz w:val="24"/>
+          <w:szCs w:val="24"/>
+        </w:rPr>
+        <w:t>d5 = &lt;{P=</w:t>
+      </w:r>
+      <w:r>
+        <w:rPr>
+          <w:rFonts w:ascii="Times New Roman" w:hAnsi="Times New Roman" w:cs="Times New Roman"/>
+          <w:sz w:val="24"/>
+          <w:szCs w:val="24"/>
+        </w:rPr>
+        <w:t>false</w:t>
+      </w:r>
+      <w:r>
+        <w:rPr>
+          <w:rFonts w:ascii="Times New Roman" w:hAnsi="Times New Roman" w:cs="Times New Roman"/>
+          <w:sz w:val="24"/>
+          <w:szCs w:val="24"/>
+        </w:rPr>
+        <w:t>, H=</w:t>
+      </w:r>
+      <w:r>
+        <w:rPr>
+          <w:rFonts w:ascii="Times New Roman" w:hAnsi="Times New Roman" w:cs="Times New Roman"/>
+          <w:sz w:val="24"/>
+          <w:szCs w:val="24"/>
+        </w:rPr>
+        <w:t>true</w:t>
+      </w:r>
+      <w:r>
+        <w:rPr>
+          <w:rFonts w:ascii="Times New Roman" w:hAnsi="Times New Roman" w:cs="Times New Roman"/>
+          <w:sz w:val="24"/>
+          <w:szCs w:val="24"/>
+        </w:rPr>
+        <w:t>, U=</w:t>
+      </w:r>
+      <w:r>
+        <w:rPr>
+          <w:rFonts w:ascii="Times New Roman" w:hAnsi="Times New Roman" w:cs="Times New Roman"/>
+          <w:sz w:val="24"/>
+          <w:szCs w:val="24"/>
+        </w:rPr>
+        <w:t>true</w:t>
+      </w:r>
+      <w:r>
+        <w:rPr>
+          <w:rFonts w:ascii="Times New Roman" w:hAnsi="Times New Roman" w:cs="Times New Roman"/>
+          <w:sz w:val="24"/>
+          <w:szCs w:val="24"/>
+        </w:rPr>
+        <w:t>, G=</w:t>
+      </w:r>
+      <w:r>
+        <w:rPr>
+          <w:rFonts w:ascii="Times New Roman" w:hAnsi="Times New Roman" w:cs="Times New Roman"/>
+          <w:sz w:val="24"/>
+          <w:szCs w:val="24"/>
+        </w:rPr>
+        <w:t>false</w:t>
+      </w:r>
+      <w:r>
+        <w:rPr>
+          <w:rFonts w:ascii="Times New Roman" w:hAnsi="Times New Roman" w:cs="Times New Roman"/>
+          <w:sz w:val="24"/>
+          <w:szCs w:val="24"/>
+        </w:rPr>
+        <w:t>}, {true}&gt;</w:t>
+      </w:r>
+    </w:p>
+    <w:p>
+      <w:pPr>
+        <w:rPr>
+          <w:rFonts w:ascii="Times New Roman" w:hAnsi="Times New Roman" w:cs="Times New Roman"/>
+          <w:sz w:val="24"/>
+          <w:szCs w:val="24"/>
         </w:rPr>
       </w:pPr>
     </w:p>
@@ -27725,7 +27825,6 @@
           <w:rFonts w:ascii="Times New Roman" w:hAnsi="Times New Roman" w:cs="Times New Roman"/>
           <w:sz w:val="24"/>
           <w:szCs w:val="24"/>
-          <w:lang w:val="fr-CA"/>
         </w:rPr>
       </w:pPr>
     </w:p>
@@ -27735,7 +27834,6 @@
           <w:rFonts w:ascii="Times New Roman" w:hAnsi="Times New Roman" w:cs="Times New Roman"/>
           <w:sz w:val="24"/>
           <w:szCs w:val="24"/>
-          <w:lang w:val="fr-CA"/>
         </w:rPr>
       </w:pPr>
     </w:p>
@@ -27748,7 +27846,6 @@
           <w:rFonts w:ascii="Times New Roman" w:hAnsi="Times New Roman" w:cs="Times New Roman"/>
           <w:sz w:val="24"/>
           <w:szCs w:val="24"/>
-          <w:lang w:val="fr-CA"/>
         </w:rPr>
       </w:pPr>
       <w:r>
@@ -27756,18 +27853,11 @@
           <w:rFonts w:ascii="Times New Roman" w:hAnsi="Times New Roman" w:cs="Times New Roman"/>
           <w:sz w:val="24"/>
           <w:szCs w:val="24"/>
-          <w:lang w:val="fr-CA"/>
         </w:rPr>
         <w:tab/>
       </w:r>
     </w:p>
-    <w:p>
-      <w:pPr>
-        <w:rPr>
-          <w:lang w:val="fr-CA"/>
-        </w:rPr>
-      </w:pPr>
-    </w:p>
+    <w:p/>
     <w:sectPr>
       <w:footerReference w:type="default" r:id="rId9"/>
       <w:pgSz w:w="12240" w:h="15840"/>

</xml_diff>